<commit_message>
Changes Made to the pages.
</commit_message>
<xml_diff>
--- a/Mobile Applications Development Report.docx
+++ b/Mobile Applications Development Report.docx
@@ -277,10 +277,7 @@
       </w:r>
       <w:r>
         <w:lastRenderedPageBreak/>
-        <w:t xml:space="preserve">return to the main pages quickly. </w:t>
-      </w:r>
-      <w:r>
-        <w:t>This feature would make it easier to return directly to the main Chits page instead of swiping multiple times until you reached the Chits Page.</w:t>
+        <w:t>return to the main pages quickly. This feature would make it easier to return directly to the main Chits page instead of swiping multiple times until you reached the Chits Page.</w:t>
       </w:r>
     </w:p>
     <w:p>
@@ -317,12 +314,7 @@
         <w:t>The Profile page of the user currently signed in consisted of an header which displayed the profile picture of the user on the far left</w:t>
       </w:r>
       <w:r>
-        <w:t>, the u</w:t>
-      </w:r>
-      <w:bookmarkStart w:id="0" w:name="_GoBack"/>
-      <w:bookmarkEnd w:id="0"/>
-      <w:r>
-        <w:t>ser’s name in the centre using a Text element and an image icon on the far right that w</w:t>
+        <w:t>, the user’s name in the centre using a Text element and an image icon on the far right that w</w:t>
       </w:r>
       <w:r>
         <w:t xml:space="preserve">hen pressed opened the edit Profile page allowing the user to edit their profile details. All the chits that the user </w:t>
@@ -1446,16 +1438,7 @@
         <w:t>The first page to be loaded is the Chits Page, the chits are displayed on a Flat List, with the user’s profile picture being clickable to load their profile page</w:t>
       </w:r>
       <w:r>
-        <w:t>. Li</w:t>
-      </w:r>
-      <w:r>
-        <w:t>ke</w:t>
-      </w:r>
-      <w:r>
-        <w:t xml:space="preserve"> </w:t>
-      </w:r>
-      <w:r>
-        <w:t>the previous designs</w:t>
+        <w:t>. Like the previous designs</w:t>
       </w:r>
       <w:r>
         <w:t xml:space="preserve"> the Chit Page had little changes, the Header was </w:t>
@@ -1958,63 +1941,7 @@
           <w:rFonts w:ascii="Segoe UI" w:hAnsi="Segoe UI" w:cs="Segoe UI"/>
           <w:color w:val="24292E"/>
         </w:rPr>
-        <w:t xml:space="preserve"> is a Microblogging platform that enable users to sign up for an account and publish 'Chits' (Short </w:t>
-      </w:r>
-      <w:r>
-        <w:rPr>
-          <w:rFonts w:ascii="Segoe UI" w:hAnsi="Segoe UI" w:cs="Segoe UI"/>
-          <w:color w:val="24292E"/>
-        </w:rPr>
-        <w:t>textual</w:t>
-      </w:r>
-      <w:r>
-        <w:rPr>
-          <w:rFonts w:ascii="Segoe UI" w:hAnsi="Segoe UI" w:cs="Segoe UI"/>
-          <w:color w:val="24292E"/>
-        </w:rPr>
-        <w:t xml:space="preserve"> based) posts that are no longer than 141 characters. After creating an account, the user can add a profile picture for their account which can be updated anytime using the </w:t>
-      </w:r>
-      <w:r>
-        <w:rPr>
-          <w:rFonts w:ascii="Segoe UI" w:hAnsi="Segoe UI" w:cs="Segoe UI"/>
-          <w:color w:val="24292E"/>
-        </w:rPr>
-        <w:t>photos</w:t>
-      </w:r>
-      <w:r>
-        <w:rPr>
-          <w:rFonts w:ascii="Segoe UI" w:hAnsi="Segoe UI" w:cs="Segoe UI"/>
-          <w:color w:val="24292E"/>
-        </w:rPr>
-        <w:t xml:space="preserve"> on the device or taking a photo using the phones camera. </w:t>
-      </w:r>
-      <w:r>
-        <w:rPr>
-          <w:rFonts w:ascii="Segoe UI" w:hAnsi="Segoe UI" w:cs="Segoe UI"/>
-          <w:color w:val="24292E"/>
-        </w:rPr>
-        <w:t>Users</w:t>
-      </w:r>
-      <w:r>
-        <w:rPr>
-          <w:rFonts w:ascii="Segoe UI" w:hAnsi="Segoe UI" w:cs="Segoe UI"/>
-          <w:color w:val="24292E"/>
-        </w:rPr>
-        <w:t xml:space="preserve"> can follow their friends and </w:t>
-      </w:r>
-      <w:r>
-        <w:rPr>
-          <w:rFonts w:ascii="Segoe UI" w:hAnsi="Segoe UI" w:cs="Segoe UI"/>
-          <w:color w:val="24292E"/>
-        </w:rPr>
-        <w:t>colleagues</w:t>
-      </w:r>
-      <w:r>
-        <w:rPr>
-          <w:rFonts w:ascii="Segoe UI" w:hAnsi="Segoe UI" w:cs="Segoe UI"/>
-          <w:color w:val="24292E"/>
-        </w:rPr>
-        <w:t xml:space="preserve"> to be updated on their activities and know what they are '</w:t>
+        <w:t xml:space="preserve"> is a Microblogging platform that enable users to sign up for an account and publish 'Chits' (Short textual based) posts that are no longer than 141 characters. After creating an account, the user can add a profile picture for their account which can be updated anytime using the photos on the device or taking a photo using the phones camera. Users can follow their friends and colleagues to be updated on their activities and know what they are '</w:t>
       </w:r>
       <w:proofErr w:type="spellStart"/>
       <w:r>
@@ -2962,23 +2889,7 @@
           <w:rFonts w:ascii="Consolas" w:hAnsi="Consolas"/>
           <w:color w:val="24292E"/>
         </w:rPr>
-        <w:t xml:space="preserve"> </w:t>
-      </w:r>
-      <w:proofErr w:type="spellStart"/>
-      <w:r>
-        <w:rPr>
-          <w:rFonts w:ascii="Consolas" w:hAnsi="Consolas"/>
-          <w:color w:val="24292E"/>
-        </w:rPr>
-        <w:t>i</w:t>
-      </w:r>
-      <w:proofErr w:type="spellEnd"/>
-      <w:r>
-        <w:rPr>
-          <w:rFonts w:ascii="Consolas" w:hAnsi="Consolas"/>
-          <w:color w:val="24292E"/>
-        </w:rPr>
-        <w:t xml:space="preserve"> react-navigation-stack</w:t>
+        <w:t xml:space="preserve"> i react-navigation-stack</w:t>
       </w:r>
     </w:p>
     <w:p>
@@ -3748,6 +3659,7 @@
     </w:p>
     <w:p>
       <w:r>
+        <w:lastRenderedPageBreak/>
         <w:t>GitHub was used throughout the project</w:t>
       </w:r>
       <w:r>
@@ -3999,45 +3911,41 @@
       </w:r>
     </w:p>
     <w:p>
-      <w:pPr>
-        <w:pStyle w:val="Heading2"/>
-      </w:pPr>
-      <w:r>
-        <w:t>What testing has been carried out</w:t>
-      </w:r>
-    </w:p>
-    <w:p/>
-    <w:p/>
-    <w:p>
-      <w:pPr>
-        <w:pStyle w:val="Heading2"/>
-      </w:pPr>
-      <w:r>
-        <w:t>How the project was managed/what tools were used for organisatio</w:t>
-      </w:r>
-      <w:r>
-        <w:t>n</w:t>
-      </w:r>
-      <w:r>
-        <w:t>?</w:t>
-      </w:r>
-    </w:p>
-    <w:p>
-      <w:pPr>
-        <w:ind w:left="360"/>
-        <w:rPr>
-          <w:noProof/>
-        </w:rPr>
-      </w:pPr>
+      <w:r>
+        <w:t xml:space="preserve">The code style that was used </w:t>
+      </w:r>
+      <w:r>
+        <w:t>near the end of</w:t>
+      </w:r>
+      <w:r>
+        <w:t xml:space="preserve"> the app development was Standard JS, it was installed as an extension for the project workspace and as development progressed</w:t>
+      </w:r>
+      <w:r>
+        <w:t xml:space="preserve">. After being run through all the JavaScript files in the current directory, </w:t>
+      </w:r>
+      <w:r>
+        <w:t xml:space="preserve">it </w:t>
+      </w:r>
+      <w:r>
+        <w:t xml:space="preserve">initially </w:t>
+      </w:r>
+      <w:r>
+        <w:t xml:space="preserve">highlighted </w:t>
+      </w:r>
+      <w:r>
+        <w:t>parsing errors such as tokens being used incorrectly.</w:t>
+      </w:r>
+    </w:p>
+    <w:p>
       <w:r>
         <w:rPr>
           <w:noProof/>
         </w:rPr>
         <w:drawing>
-          <wp:inline distT="0" distB="0" distL="0" distR="0" wp14:anchorId="5FAD390E" wp14:editId="30F61E6C">
-            <wp:extent cx="5731510" cy="4304665"/>
-            <wp:effectExtent l="0" t="0" r="2540" b="635"/>
-            <wp:docPr id="3" name="Picture 3"/>
+          <wp:inline distT="0" distB="0" distL="0" distR="0" wp14:anchorId="032BC83A" wp14:editId="23EE9FCE">
+            <wp:extent cx="5731510" cy="2277110"/>
+            <wp:effectExtent l="0" t="0" r="2540" b="8890"/>
+            <wp:docPr id="5" name="Picture 5"/>
             <wp:cNvGraphicFramePr>
               <a:graphicFrameLocks xmlns:a="http://schemas.openxmlformats.org/drawingml/2006/main" noChangeAspect="1"/>
             </wp:cNvGraphicFramePr>
@@ -4057,6 +3965,456 @@
                   <pic:spPr>
                     <a:xfrm>
                       <a:off x="0" y="0"/>
+                      <a:ext cx="5731510" cy="2277110"/>
+                    </a:xfrm>
+                    <a:prstGeom prst="rect">
+                      <a:avLst/>
+                    </a:prstGeom>
+                  </pic:spPr>
+                </pic:pic>
+              </a:graphicData>
+            </a:graphic>
+          </wp:inline>
+        </w:drawing>
+      </w:r>
+    </w:p>
+    <w:p>
+      <w:r>
+        <w:rPr>
+          <w:noProof/>
+        </w:rPr>
+        <w:lastRenderedPageBreak/>
+        <w:drawing>
+          <wp:inline distT="0" distB="0" distL="0" distR="0" wp14:anchorId="2645DD2B" wp14:editId="61429489">
+            <wp:extent cx="5038725" cy="2152650"/>
+            <wp:effectExtent l="0" t="0" r="9525" b="0"/>
+            <wp:docPr id="12" name="Picture 12"/>
+            <wp:cNvGraphicFramePr>
+              <a:graphicFrameLocks xmlns:a="http://schemas.openxmlformats.org/drawingml/2006/main" noChangeAspect="1"/>
+            </wp:cNvGraphicFramePr>
+            <a:graphic xmlns:a="http://schemas.openxmlformats.org/drawingml/2006/main">
+              <a:graphicData uri="http://schemas.openxmlformats.org/drawingml/2006/picture">
+                <pic:pic xmlns:pic="http://schemas.openxmlformats.org/drawingml/2006/picture">
+                  <pic:nvPicPr>
+                    <pic:cNvPr id="1" name=""/>
+                    <pic:cNvPicPr/>
+                  </pic:nvPicPr>
+                  <pic:blipFill>
+                    <a:blip r:embed="rId48"/>
+                    <a:stretch>
+                      <a:fillRect/>
+                    </a:stretch>
+                  </pic:blipFill>
+                  <pic:spPr>
+                    <a:xfrm>
+                      <a:off x="0" y="0"/>
+                      <a:ext cx="5038725" cy="2152650"/>
+                    </a:xfrm>
+                    <a:prstGeom prst="rect">
+                      <a:avLst/>
+                    </a:prstGeom>
+                  </pic:spPr>
+                </pic:pic>
+              </a:graphicData>
+            </a:graphic>
+          </wp:inline>
+        </w:drawing>
+      </w:r>
+    </w:p>
+    <w:p>
+      <w:r>
+        <w:t xml:space="preserve">When using condition statements checking if the values of two variables are the same, instead of using ‘==’, ‘===’ was </w:t>
+      </w:r>
+      <w:r>
+        <w:t>used to see if they were the had the same data type and the same value instead just the latter.</w:t>
+      </w:r>
+    </w:p>
+    <w:p>
+      <w:r>
+        <w:rPr>
+          <w:noProof/>
+        </w:rPr>
+        <w:drawing>
+          <wp:inline distT="0" distB="0" distL="0" distR="0" wp14:anchorId="65861D1A" wp14:editId="28DEB770">
+            <wp:extent cx="3409950" cy="2252444"/>
+            <wp:effectExtent l="0" t="0" r="0" b="0"/>
+            <wp:docPr id="16" name="Picture 16"/>
+            <wp:cNvGraphicFramePr>
+              <a:graphicFrameLocks xmlns:a="http://schemas.openxmlformats.org/drawingml/2006/main" noChangeAspect="1"/>
+            </wp:cNvGraphicFramePr>
+            <a:graphic xmlns:a="http://schemas.openxmlformats.org/drawingml/2006/main">
+              <a:graphicData uri="http://schemas.openxmlformats.org/drawingml/2006/picture">
+                <pic:pic xmlns:pic="http://schemas.openxmlformats.org/drawingml/2006/picture">
+                  <pic:nvPicPr>
+                    <pic:cNvPr id="1" name=""/>
+                    <pic:cNvPicPr/>
+                  </pic:nvPicPr>
+                  <pic:blipFill>
+                    <a:blip r:embed="rId49"/>
+                    <a:stretch>
+                      <a:fillRect/>
+                    </a:stretch>
+                  </pic:blipFill>
+                  <pic:spPr>
+                    <a:xfrm>
+                      <a:off x="0" y="0"/>
+                      <a:ext cx="3420368" cy="2259325"/>
+                    </a:xfrm>
+                    <a:prstGeom prst="rect">
+                      <a:avLst/>
+                    </a:prstGeom>
+                  </pic:spPr>
+                </pic:pic>
+              </a:graphicData>
+            </a:graphic>
+          </wp:inline>
+        </w:drawing>
+      </w:r>
+      <w:r>
+        <w:t xml:space="preserve"> </w:t>
+      </w:r>
+    </w:p>
+    <w:p>
+      <w:r>
+        <w:t>Some of the much easier coding conventions used was using tabs to indent the lines of code when required instead of used the spacebar and always ending a statement with a semicolon. I also made sure that setState() wasn’t invoked on the componentDidMount().</w:t>
+      </w:r>
+    </w:p>
+    <w:p>
+      <w:pPr>
+        <w:rPr>
+          <w:rFonts w:ascii="inherit" w:hAnsi="inherit"/>
+          <w:color w:val="222222"/>
+          <w:sz w:val="24"/>
+          <w:szCs w:val="12"/>
+          <w:shd w:val="clear" w:color="auto" w:fill="FFFFFF"/>
+        </w:rPr>
+      </w:pPr>
+      <w:r>
+        <w:rPr>
+          <w:rFonts w:ascii="Helvetica" w:hAnsi="Helvetica" w:cs="Helvetica"/>
+          <w:color w:val="333333"/>
+          <w:spacing w:val="3"/>
+          <w:shd w:val="clear" w:color="auto" w:fill="FFFFFF"/>
+        </w:rPr>
+        <w:t xml:space="preserve">I </w:t>
+      </w:r>
+      <w:r>
+        <w:rPr>
+          <w:rFonts w:ascii="Helvetica" w:hAnsi="Helvetica" w:cs="Helvetica"/>
+          <w:color w:val="333333"/>
+          <w:spacing w:val="3"/>
+          <w:shd w:val="clear" w:color="auto" w:fill="FFFFFF"/>
+        </w:rPr>
+        <w:t>mostly</w:t>
+      </w:r>
+      <w:r>
+        <w:rPr>
+          <w:rFonts w:ascii="Helvetica" w:hAnsi="Helvetica" w:cs="Helvetica"/>
+          <w:color w:val="333333"/>
+          <w:spacing w:val="3"/>
+          <w:shd w:val="clear" w:color="auto" w:fill="FFFFFF"/>
+        </w:rPr>
+        <w:t xml:space="preserve"> followed the </w:t>
+      </w:r>
+      <w:r>
+        <w:rPr>
+          <w:rFonts w:ascii="inherit" w:hAnsi="inherit"/>
+          <w:color w:val="222222"/>
+          <w:sz w:val="24"/>
+          <w:szCs w:val="12"/>
+          <w:shd w:val="clear" w:color="auto" w:fill="FFFFFF"/>
+        </w:rPr>
+        <w:t>Google JavaScript Style Guide</w:t>
+      </w:r>
+      <w:r>
+        <w:rPr>
+          <w:rFonts w:ascii="inherit" w:hAnsi="inherit"/>
+          <w:color w:val="222222"/>
+          <w:sz w:val="24"/>
+          <w:szCs w:val="12"/>
+          <w:shd w:val="clear" w:color="auto" w:fill="FFFFFF"/>
+        </w:rPr>
+        <w:t xml:space="preserve"> throughout the app development to make sure the coding style was consistent, making it easy for cases where other developers get involved in the project.</w:t>
+      </w:r>
+    </w:p>
+    <w:p>
+      <w:pPr>
+        <w:rPr>
+          <w:rFonts w:ascii="inherit" w:hAnsi="inherit"/>
+          <w:color w:val="222222"/>
+          <w:shd w:val="clear" w:color="auto" w:fill="FFFFFF"/>
+        </w:rPr>
+      </w:pPr>
+      <w:r>
+        <w:rPr>
+          <w:rFonts w:ascii="inherit" w:hAnsi="inherit"/>
+          <w:color w:val="222222"/>
+          <w:shd w:val="clear" w:color="auto" w:fill="FFFFFF"/>
+        </w:rPr>
+        <w:t xml:space="preserve">File names </w:t>
+      </w:r>
+      <w:r>
+        <w:rPr>
+          <w:rFonts w:ascii="inherit" w:hAnsi="inherit"/>
+          <w:color w:val="222222"/>
+          <w:shd w:val="clear" w:color="auto" w:fill="FFFFFF"/>
+        </w:rPr>
+        <w:t>all started</w:t>
+      </w:r>
+      <w:r>
+        <w:rPr>
+          <w:rFonts w:ascii="inherit" w:hAnsi="inherit"/>
+          <w:color w:val="222222"/>
+          <w:shd w:val="clear" w:color="auto" w:fill="FFFFFF"/>
+        </w:rPr>
+        <w:t xml:space="preserve"> </w:t>
+      </w:r>
+      <w:r>
+        <w:rPr>
+          <w:rFonts w:ascii="inherit" w:hAnsi="inherit"/>
+          <w:color w:val="222222"/>
+          <w:shd w:val="clear" w:color="auto" w:fill="FFFFFF"/>
+        </w:rPr>
+        <w:t xml:space="preserve">with capital letters and </w:t>
+      </w:r>
+      <w:r>
+        <w:rPr>
+          <w:rFonts w:ascii="inherit" w:hAnsi="inherit"/>
+          <w:color w:val="222222"/>
+          <w:shd w:val="clear" w:color="auto" w:fill="FFFFFF"/>
+        </w:rPr>
+        <w:t>may include underscores (</w:t>
+      </w:r>
+      <w:r>
+        <w:rPr>
+          <w:rStyle w:val="HTMLCode"/>
+          <w:rFonts w:ascii="&amp;quot" w:eastAsiaTheme="minorHAnsi" w:hAnsi="&amp;quot"/>
+          <w:color w:val="009900"/>
+          <w:sz w:val="24"/>
+          <w:szCs w:val="24"/>
+          <w:bdr w:val="none" w:sz="0" w:space="0" w:color="auto" w:frame="1"/>
+          <w:shd w:val="clear" w:color="auto" w:fill="FAFAFA"/>
+        </w:rPr>
+        <w:t>_</w:t>
+      </w:r>
+      <w:r>
+        <w:rPr>
+          <w:rFonts w:ascii="inherit" w:hAnsi="inherit"/>
+          <w:color w:val="222222"/>
+          <w:shd w:val="clear" w:color="auto" w:fill="FFFFFF"/>
+        </w:rPr>
+        <w:t>) or dashes (</w:t>
+      </w:r>
+      <w:r>
+        <w:rPr>
+          <w:rStyle w:val="HTMLCode"/>
+          <w:rFonts w:ascii="&amp;quot" w:eastAsiaTheme="minorHAnsi" w:hAnsi="&amp;quot"/>
+          <w:color w:val="009900"/>
+          <w:sz w:val="24"/>
+          <w:szCs w:val="24"/>
+          <w:bdr w:val="none" w:sz="0" w:space="0" w:color="auto" w:frame="1"/>
+          <w:shd w:val="clear" w:color="auto" w:fill="FAFAFA"/>
+        </w:rPr>
+        <w:t>-</w:t>
+      </w:r>
+      <w:r>
+        <w:rPr>
+          <w:rFonts w:ascii="inherit" w:hAnsi="inherit"/>
+          <w:color w:val="222222"/>
+          <w:shd w:val="clear" w:color="auto" w:fill="FFFFFF"/>
+        </w:rPr>
+        <w:t>), but no additional punctuation</w:t>
+      </w:r>
+      <w:r>
+        <w:rPr>
+          <w:rFonts w:ascii="inherit" w:hAnsi="inherit"/>
+          <w:color w:val="222222"/>
+          <w:shd w:val="clear" w:color="auto" w:fill="FFFFFF"/>
+        </w:rPr>
+        <w:t xml:space="preserve"> to separate the file name text.</w:t>
+      </w:r>
+    </w:p>
+    <w:p>
+      <w:pPr>
+        <w:rPr>
+          <w:rFonts w:ascii="Helvetica" w:hAnsi="Helvetica" w:cs="Helvetica"/>
+          <w:color w:val="333333"/>
+          <w:spacing w:val="3"/>
+          <w:shd w:val="clear" w:color="auto" w:fill="FFFFFF"/>
+        </w:rPr>
+      </w:pPr>
+      <w:r>
+        <w:rPr>
+          <w:rFonts w:ascii="inherit" w:hAnsi="inherit"/>
+          <w:color w:val="222222"/>
+          <w:shd w:val="clear" w:color="auto" w:fill="FFFFFF"/>
+        </w:rPr>
+        <w:t xml:space="preserve">Imports: </w:t>
+      </w:r>
+      <w:r>
+        <w:rPr>
+          <w:rFonts w:ascii="inherit" w:hAnsi="inherit"/>
+          <w:color w:val="222222"/>
+          <w:shd w:val="clear" w:color="auto" w:fill="FFFFFF"/>
+        </w:rPr>
+        <w:t>Import statements must not be line wrapped</w:t>
+      </w:r>
+      <w:r>
+        <w:rPr>
+          <w:rFonts w:ascii="Helvetica" w:hAnsi="Helvetica" w:cs="Helvetica"/>
+          <w:color w:val="333333"/>
+          <w:spacing w:val="3"/>
+          <w:shd w:val="clear" w:color="auto" w:fill="FFFFFF"/>
+        </w:rPr>
+        <w:t>.</w:t>
+      </w:r>
+    </w:p>
+    <w:p>
+      <w:pPr>
+        <w:rPr>
+          <w:rFonts w:ascii="Helvetica" w:hAnsi="Helvetica" w:cs="Helvetica"/>
+          <w:color w:val="333333"/>
+          <w:spacing w:val="3"/>
+          <w:shd w:val="clear" w:color="auto" w:fill="FFFFFF"/>
+        </w:rPr>
+      </w:pPr>
+      <w:r>
+        <w:rPr>
+          <w:rFonts w:ascii="Helvetica" w:hAnsi="Helvetica" w:cs="Helvetica"/>
+          <w:color w:val="333333"/>
+          <w:spacing w:val="3"/>
+          <w:shd w:val="clear" w:color="auto" w:fill="FFFFFF"/>
+        </w:rPr>
+        <w:t>Comments were plac</w:t>
+      </w:r>
+      <w:bookmarkStart w:id="0" w:name="_GoBack"/>
+      <w:bookmarkEnd w:id="0"/>
+      <w:r>
+        <w:rPr>
+          <w:rFonts w:ascii="Helvetica" w:hAnsi="Helvetica" w:cs="Helvetica"/>
+          <w:color w:val="333333"/>
+          <w:spacing w:val="3"/>
+          <w:shd w:val="clear" w:color="auto" w:fill="FFFFFF"/>
+        </w:rPr>
+        <w:t>ed on a separate line and not at the end of the line of code it is explaining, comment text began with an uppercase letter.</w:t>
+      </w:r>
+      <w:r>
+        <w:rPr>
+          <w:rFonts w:ascii="Helvetica" w:hAnsi="Helvetica" w:cs="Helvetica"/>
+          <w:color w:val="333333"/>
+          <w:spacing w:val="3"/>
+          <w:shd w:val="clear" w:color="auto" w:fill="FFFFFF"/>
+        </w:rPr>
+        <w:t xml:space="preserve"> </w:t>
+      </w:r>
+      <w:r>
+        <w:rPr>
+          <w:rFonts w:ascii="inherit" w:hAnsi="inherit"/>
+          <w:color w:val="222222"/>
+          <w:shd w:val="clear" w:color="auto" w:fill="FFFFFF"/>
+        </w:rPr>
+        <w:t>Braces were used for all control structures even if the body only contained a single line, the control structure used the most was the if statement.</w:t>
+      </w:r>
+      <w:r>
+        <w:rPr>
+          <w:rFonts w:ascii="inherit" w:hAnsi="inherit"/>
+          <w:color w:val="222222"/>
+          <w:shd w:val="clear" w:color="auto" w:fill="FFFFFF"/>
+        </w:rPr>
+        <w:t xml:space="preserve"> </w:t>
+      </w:r>
+      <w:r>
+        <w:rPr>
+          <w:rFonts w:ascii="inherit" w:hAnsi="inherit"/>
+          <w:color w:val="222222"/>
+          <w:shd w:val="clear" w:color="auto" w:fill="FFFFFF"/>
+        </w:rPr>
+        <w:t xml:space="preserve">Local variables were </w:t>
+      </w:r>
+      <w:r>
+        <w:rPr>
+          <w:rFonts w:ascii="inherit" w:hAnsi="inherit"/>
+          <w:color w:val="222222"/>
+          <w:shd w:val="clear" w:color="auto" w:fill="FFFFFF"/>
+        </w:rPr>
+        <w:t>declared</w:t>
+      </w:r>
+      <w:r>
+        <w:rPr>
+          <w:rFonts w:ascii="inherit" w:hAnsi="inherit"/>
+          <w:color w:val="222222"/>
+          <w:shd w:val="clear" w:color="auto" w:fill="FFFFFF"/>
+        </w:rPr>
+        <w:t xml:space="preserve"> using either const or let, with the var keyword not being used at all</w:t>
+      </w:r>
+      <w:r>
+        <w:rPr>
+          <w:rFonts w:ascii="inherit" w:hAnsi="inherit"/>
+          <w:color w:val="222222"/>
+          <w:shd w:val="clear" w:color="auto" w:fill="FFFFFF"/>
+        </w:rPr>
+        <w:t>.</w:t>
+      </w:r>
+    </w:p>
+    <w:p>
+      <w:pPr>
+        <w:pStyle w:val="Heading2"/>
+      </w:pPr>
+      <w:r>
+        <w:t>What testing has been carried out</w:t>
+      </w:r>
+    </w:p>
+    <w:p/>
+    <w:p/>
+    <w:p>
+      <w:pPr>
+        <w:pStyle w:val="Heading2"/>
+      </w:pPr>
+      <w:r>
+        <w:t>How the project was managed/what tools were used for organisatio</w:t>
+      </w:r>
+      <w:r>
+        <w:t>n</w:t>
+      </w:r>
+      <w:r>
+        <w:t>?</w:t>
+      </w:r>
+    </w:p>
+    <w:p>
+      <w:pPr>
+        <w:ind w:left="360"/>
+        <w:rPr>
+          <w:noProof/>
+        </w:rPr>
+      </w:pPr>
+      <w:r>
+        <w:rPr>
+          <w:noProof/>
+        </w:rPr>
+        <w:drawing>
+          <wp:inline distT="0" distB="0" distL="0" distR="0" wp14:anchorId="5FAD390E" wp14:editId="30F61E6C">
+            <wp:extent cx="5731510" cy="4304665"/>
+            <wp:effectExtent l="0" t="0" r="2540" b="635"/>
+            <wp:docPr id="3" name="Picture 3"/>
+            <wp:cNvGraphicFramePr>
+              <a:graphicFrameLocks xmlns:a="http://schemas.openxmlformats.org/drawingml/2006/main" noChangeAspect="1"/>
+            </wp:cNvGraphicFramePr>
+            <a:graphic xmlns:a="http://schemas.openxmlformats.org/drawingml/2006/main">
+              <a:graphicData uri="http://schemas.openxmlformats.org/drawingml/2006/picture">
+                <pic:pic xmlns:pic="http://schemas.openxmlformats.org/drawingml/2006/picture">
+                  <pic:nvPicPr>
+                    <pic:cNvPr id="1" name=""/>
+                    <pic:cNvPicPr/>
+                  </pic:nvPicPr>
+                  <pic:blipFill>
+                    <a:blip r:embed="rId50"/>
+                    <a:stretch>
+                      <a:fillRect/>
+                    </a:stretch>
+                  </pic:blipFill>
+                  <pic:spPr>
+                    <a:xfrm>
+                      <a:off x="0" y="0"/>
                       <a:ext cx="5731510" cy="4304665"/>
                     </a:xfrm>
                     <a:prstGeom prst="rect">
@@ -4097,7 +4455,11 @@
         </w:tabs>
       </w:pPr>
       <w:r>
-        <w:t>The layout was simple but effective, by having a list of all the tasks that need to be complete and a list of the tasks that I am in progress of completing, this allowed me to attempt the tasks one at a time and flexibly interchange between the tasks am currently doing. All the other tasks were left aside until either a task is complete, or a problem occurs that prevents progress being made. In most cases, some tasks took too long to complete, which halted progress, this methodology is very flexible giving me the freedom to move onto another task and making a note of the progress made on the previous task. As time progressed, while completing some tasks, I sometimes found out that the current tasks had additional tasks that needed to be completed, this methodology allows more tasks to be added onto the To-Do list without causing any interruptions. This methodology allowed me to keep track of what tasks I was currently doing by putting them on the Doing List, it made it easier to continue from where I had previously left off and no time is wasted on thinking of tasks to complete. Once a task is completed, it is moved onto the Completed List, the To-Do list gives you freedom to pick the tasks to incorporate into the product, which kept a continuous flow of work and made sure that progress was made, and no time was wasted.</w:t>
+        <w:t xml:space="preserve">The layout was simple but effective, by having a list of all the tasks that need to be complete and a list of the tasks that I am in progress of completing, this allowed me to attempt the tasks one at a time and flexibly interchange between the tasks am currently doing. All the other tasks were left aside until either a task is complete, or a problem occurs that prevents progress being made. In most cases, some tasks took too long to complete, which halted progress, this methodology is very flexible giving me the freedom to move onto another task and making a note of the progress made on the previous task. As time progressed, while completing some tasks, I sometimes found out that the current tasks had additional tasks that needed to be completed, this methodology allows more tasks </w:t>
+      </w:r>
+      <w:r>
+        <w:lastRenderedPageBreak/>
+        <w:t>to be added onto the To-Do list without causing any interruptions. This methodology allowed me to keep track of what tasks I was currently doing by putting them on the Doing List, it made it easier to continue from where I had previously left off and no time is wasted on thinking of tasks to complete. Once a task is completed, it is moved onto the Completed List, the To-Do list gives you freedom to pick the tasks to incorporate into the product, which kept a continuous flow of work and made sure that progress was made, and no time was wasted.</w:t>
       </w:r>
     </w:p>
     <w:p>
@@ -4179,7 +4541,7 @@
       </w:pPr>
     </w:p>
     <w:sectPr>
-      <w:headerReference w:type="default" r:id="rId48"/>
+      <w:headerReference w:type="default" r:id="rId51"/>
       <w:pgSz w:w="11906" w:h="16838"/>
       <w:pgMar w:top="1440" w:right="1440" w:bottom="1440" w:left="1440" w:header="708" w:footer="708" w:gutter="0"/>
       <w:cols w:space="708"/>
@@ -4260,125 +4622,12 @@
 <file path=word/numbering.xml><?xml version="1.0" encoding="utf-8"?>
 <w:numbering xmlns:wpc="http://schemas.microsoft.com/office/word/2010/wordprocessingCanvas" xmlns:cx="http://schemas.microsoft.com/office/drawing/2014/chartex" xmlns:cx1="http://schemas.microsoft.com/office/drawing/2015/9/8/chartex" xmlns:cx2="http://schemas.microsoft.com/office/drawing/2015/10/21/chartex" xmlns:cx3="http://schemas.microsoft.com/office/drawing/2016/5/9/chartex" xmlns:cx4="http://schemas.microsoft.com/office/drawing/2016/5/10/chartex" xmlns:cx5="http://schemas.microsoft.com/office/drawing/2016/5/11/chartex" xmlns:cx6="http://schemas.microsoft.com/office/drawing/2016/5/12/chartex" xmlns:cx7="http://schemas.microsoft.com/office/drawing/2016/5/13/chartex" xmlns:cx8="http://schemas.microsoft.com/office/drawing/2016/5/14/chartex" xmlns:mc="http://schemas.openxmlformats.org/markup-compatibility/2006" xmlns:aink="http://schemas.microsoft.com/office/drawing/2016/ink" xmlns:am3d="http://schemas.microsoft.com/office/drawing/2017/model3d" xmlns:o="urn:schemas-microsoft-com:office:office" xmlns:r="http://schemas.openxmlformats.org/officeDocument/2006/relationships" xmlns:m="http://schemas.openxmlformats.org/officeDocument/2006/math" xmlns:v="urn:schemas-microsoft-com:vml" xmlns:wp14="http://schemas.microsoft.com/office/word/2010/wordprocessingDrawing" xmlns:wp="http://schemas.openxmlformats.org/drawingml/2006/wordprocessingDrawing" xmlns:w10="urn:schemas-microsoft-com:office:word" xmlns:w="http://schemas.openxmlformats.org/wordprocessingml/2006/main" xmlns:w14="http://schemas.microsoft.com/office/word/2010/wordml" xmlns:w15="http://schemas.microsoft.com/office/word/2012/wordml" xmlns:w16cid="http://schemas.microsoft.com/office/word/2016/wordml/cid" xmlns:w16se="http://schemas.microsoft.com/office/word/2015/wordml/symex" xmlns:wpg="http://schemas.microsoft.com/office/word/2010/wordprocessingGroup" xmlns:wpi="http://schemas.microsoft.com/office/word/2010/wordprocessingInk" xmlns:wne="http://schemas.microsoft.com/office/word/2006/wordml" xmlns:wps="http://schemas.microsoft.com/office/word/2010/wordprocessingShape" mc:Ignorable="w14 w15 w16se w16cid wp14">
   <w:abstractNum w:abstractNumId="0" w15:restartNumberingAfterBreak="0">
-    <w:nsid w:val="1B8608A4"/>
-    <w:multiLevelType w:val="multilevel"/>
-    <w:tmpl w:val="5DEEDCCA"/>
-    <w:lvl w:ilvl="0">
+    <w:nsid w:val="17913D4C"/>
+    <w:multiLevelType w:val="hybridMultilevel"/>
+    <w:tmpl w:val="2398CC66"/>
+    <w:lvl w:ilvl="0" w:tplc="08090011">
       <w:start w:val="1"/>
       <w:numFmt w:val="decimal"/>
-      <w:lvlText w:val="%1."/>
-      <w:lvlJc w:val="left"/>
-      <w:pPr>
-        <w:tabs>
-          <w:tab w:val="num" w:pos="720"/>
-        </w:tabs>
-        <w:ind w:left="720" w:hanging="360"/>
-      </w:pPr>
-    </w:lvl>
-    <w:lvl w:ilvl="1" w:tentative="1">
-      <w:start w:val="1"/>
-      <w:numFmt w:val="decimal"/>
-      <w:lvlText w:val="%2."/>
-      <w:lvlJc w:val="left"/>
-      <w:pPr>
-        <w:tabs>
-          <w:tab w:val="num" w:pos="1440"/>
-        </w:tabs>
-        <w:ind w:left="1440" w:hanging="360"/>
-      </w:pPr>
-    </w:lvl>
-    <w:lvl w:ilvl="2" w:tentative="1">
-      <w:start w:val="1"/>
-      <w:numFmt w:val="decimal"/>
-      <w:lvlText w:val="%3."/>
-      <w:lvlJc w:val="left"/>
-      <w:pPr>
-        <w:tabs>
-          <w:tab w:val="num" w:pos="2160"/>
-        </w:tabs>
-        <w:ind w:left="2160" w:hanging="360"/>
-      </w:pPr>
-    </w:lvl>
-    <w:lvl w:ilvl="3" w:tentative="1">
-      <w:start w:val="1"/>
-      <w:numFmt w:val="decimal"/>
-      <w:lvlText w:val="%4."/>
-      <w:lvlJc w:val="left"/>
-      <w:pPr>
-        <w:tabs>
-          <w:tab w:val="num" w:pos="2880"/>
-        </w:tabs>
-        <w:ind w:left="2880" w:hanging="360"/>
-      </w:pPr>
-    </w:lvl>
-    <w:lvl w:ilvl="4" w:tentative="1">
-      <w:start w:val="1"/>
-      <w:numFmt w:val="decimal"/>
-      <w:lvlText w:val="%5."/>
-      <w:lvlJc w:val="left"/>
-      <w:pPr>
-        <w:tabs>
-          <w:tab w:val="num" w:pos="3600"/>
-        </w:tabs>
-        <w:ind w:left="3600" w:hanging="360"/>
-      </w:pPr>
-    </w:lvl>
-    <w:lvl w:ilvl="5" w:tentative="1">
-      <w:start w:val="1"/>
-      <w:numFmt w:val="decimal"/>
-      <w:lvlText w:val="%6."/>
-      <w:lvlJc w:val="left"/>
-      <w:pPr>
-        <w:tabs>
-          <w:tab w:val="num" w:pos="4320"/>
-        </w:tabs>
-        <w:ind w:left="4320" w:hanging="360"/>
-      </w:pPr>
-    </w:lvl>
-    <w:lvl w:ilvl="6" w:tentative="1">
-      <w:start w:val="1"/>
-      <w:numFmt w:val="decimal"/>
-      <w:lvlText w:val="%7."/>
-      <w:lvlJc w:val="left"/>
-      <w:pPr>
-        <w:tabs>
-          <w:tab w:val="num" w:pos="5040"/>
-        </w:tabs>
-        <w:ind w:left="5040" w:hanging="360"/>
-      </w:pPr>
-    </w:lvl>
-    <w:lvl w:ilvl="7" w:tentative="1">
-      <w:start w:val="1"/>
-      <w:numFmt w:val="decimal"/>
-      <w:lvlText w:val="%8."/>
-      <w:lvlJc w:val="left"/>
-      <w:pPr>
-        <w:tabs>
-          <w:tab w:val="num" w:pos="5760"/>
-        </w:tabs>
-        <w:ind w:left="5760" w:hanging="360"/>
-      </w:pPr>
-    </w:lvl>
-    <w:lvl w:ilvl="8" w:tentative="1">
-      <w:start w:val="1"/>
-      <w:numFmt w:val="decimal"/>
-      <w:lvlText w:val="%9."/>
-      <w:lvlJc w:val="left"/>
-      <w:pPr>
-        <w:tabs>
-          <w:tab w:val="num" w:pos="6480"/>
-        </w:tabs>
-        <w:ind w:left="6480" w:hanging="360"/>
-      </w:pPr>
-    </w:lvl>
-  </w:abstractNum>
-  <w:abstractNum w:abstractNumId="1" w15:restartNumberingAfterBreak="0">
-    <w:nsid w:val="312E00FD"/>
-    <w:multiLevelType w:val="hybridMultilevel"/>
-    <w:tmpl w:val="6E18FB26"/>
-    <w:lvl w:ilvl="0" w:tplc="12407010">
-      <w:start w:val="1"/>
-      <w:numFmt w:val="upperLetter"/>
       <w:lvlText w:val="%1)"/>
       <w:lvlJc w:val="left"/>
       <w:pPr>
@@ -4461,10 +4710,215 @@
       </w:pPr>
     </w:lvl>
   </w:abstractNum>
+  <w:abstractNum w:abstractNumId="1" w15:restartNumberingAfterBreak="0">
+    <w:nsid w:val="1B8608A4"/>
+    <w:multiLevelType w:val="multilevel"/>
+    <w:tmpl w:val="5DEEDCCA"/>
+    <w:lvl w:ilvl="0">
+      <w:start w:val="1"/>
+      <w:numFmt w:val="decimal"/>
+      <w:lvlText w:val="%1."/>
+      <w:lvlJc w:val="left"/>
+      <w:pPr>
+        <w:tabs>
+          <w:tab w:val="num" w:pos="720"/>
+        </w:tabs>
+        <w:ind w:left="720" w:hanging="360"/>
+      </w:pPr>
+    </w:lvl>
+    <w:lvl w:ilvl="1" w:tentative="1">
+      <w:start w:val="1"/>
+      <w:numFmt w:val="decimal"/>
+      <w:lvlText w:val="%2."/>
+      <w:lvlJc w:val="left"/>
+      <w:pPr>
+        <w:tabs>
+          <w:tab w:val="num" w:pos="1440"/>
+        </w:tabs>
+        <w:ind w:left="1440" w:hanging="360"/>
+      </w:pPr>
+    </w:lvl>
+    <w:lvl w:ilvl="2" w:tentative="1">
+      <w:start w:val="1"/>
+      <w:numFmt w:val="decimal"/>
+      <w:lvlText w:val="%3."/>
+      <w:lvlJc w:val="left"/>
+      <w:pPr>
+        <w:tabs>
+          <w:tab w:val="num" w:pos="2160"/>
+        </w:tabs>
+        <w:ind w:left="2160" w:hanging="360"/>
+      </w:pPr>
+    </w:lvl>
+    <w:lvl w:ilvl="3" w:tentative="1">
+      <w:start w:val="1"/>
+      <w:numFmt w:val="decimal"/>
+      <w:lvlText w:val="%4."/>
+      <w:lvlJc w:val="left"/>
+      <w:pPr>
+        <w:tabs>
+          <w:tab w:val="num" w:pos="2880"/>
+        </w:tabs>
+        <w:ind w:left="2880" w:hanging="360"/>
+      </w:pPr>
+    </w:lvl>
+    <w:lvl w:ilvl="4" w:tentative="1">
+      <w:start w:val="1"/>
+      <w:numFmt w:val="decimal"/>
+      <w:lvlText w:val="%5."/>
+      <w:lvlJc w:val="left"/>
+      <w:pPr>
+        <w:tabs>
+          <w:tab w:val="num" w:pos="3600"/>
+        </w:tabs>
+        <w:ind w:left="3600" w:hanging="360"/>
+      </w:pPr>
+    </w:lvl>
+    <w:lvl w:ilvl="5" w:tentative="1">
+      <w:start w:val="1"/>
+      <w:numFmt w:val="decimal"/>
+      <w:lvlText w:val="%6."/>
+      <w:lvlJc w:val="left"/>
+      <w:pPr>
+        <w:tabs>
+          <w:tab w:val="num" w:pos="4320"/>
+        </w:tabs>
+        <w:ind w:left="4320" w:hanging="360"/>
+      </w:pPr>
+    </w:lvl>
+    <w:lvl w:ilvl="6" w:tentative="1">
+      <w:start w:val="1"/>
+      <w:numFmt w:val="decimal"/>
+      <w:lvlText w:val="%7."/>
+      <w:lvlJc w:val="left"/>
+      <w:pPr>
+        <w:tabs>
+          <w:tab w:val="num" w:pos="5040"/>
+        </w:tabs>
+        <w:ind w:left="5040" w:hanging="360"/>
+      </w:pPr>
+    </w:lvl>
+    <w:lvl w:ilvl="7" w:tentative="1">
+      <w:start w:val="1"/>
+      <w:numFmt w:val="decimal"/>
+      <w:lvlText w:val="%8."/>
+      <w:lvlJc w:val="left"/>
+      <w:pPr>
+        <w:tabs>
+          <w:tab w:val="num" w:pos="5760"/>
+        </w:tabs>
+        <w:ind w:left="5760" w:hanging="360"/>
+      </w:pPr>
+    </w:lvl>
+    <w:lvl w:ilvl="8" w:tentative="1">
+      <w:start w:val="1"/>
+      <w:numFmt w:val="decimal"/>
+      <w:lvlText w:val="%9."/>
+      <w:lvlJc w:val="left"/>
+      <w:pPr>
+        <w:tabs>
+          <w:tab w:val="num" w:pos="6480"/>
+        </w:tabs>
+        <w:ind w:left="6480" w:hanging="360"/>
+      </w:pPr>
+    </w:lvl>
+  </w:abstractNum>
+  <w:abstractNum w:abstractNumId="2" w15:restartNumberingAfterBreak="0">
+    <w:nsid w:val="312E00FD"/>
+    <w:multiLevelType w:val="hybridMultilevel"/>
+    <w:tmpl w:val="6E18FB26"/>
+    <w:lvl w:ilvl="0" w:tplc="12407010">
+      <w:start w:val="1"/>
+      <w:numFmt w:val="upperLetter"/>
+      <w:lvlText w:val="%1)"/>
+      <w:lvlJc w:val="left"/>
+      <w:pPr>
+        <w:ind w:left="720" w:hanging="360"/>
+      </w:pPr>
+      <w:rPr>
+        <w:rFonts w:hint="default"/>
+      </w:rPr>
+    </w:lvl>
+    <w:lvl w:ilvl="1" w:tplc="08090019" w:tentative="1">
+      <w:start w:val="1"/>
+      <w:numFmt w:val="lowerLetter"/>
+      <w:lvlText w:val="%2."/>
+      <w:lvlJc w:val="left"/>
+      <w:pPr>
+        <w:ind w:left="1440" w:hanging="360"/>
+      </w:pPr>
+    </w:lvl>
+    <w:lvl w:ilvl="2" w:tplc="0809001B" w:tentative="1">
+      <w:start w:val="1"/>
+      <w:numFmt w:val="lowerRoman"/>
+      <w:lvlText w:val="%3."/>
+      <w:lvlJc w:val="right"/>
+      <w:pPr>
+        <w:ind w:left="2160" w:hanging="180"/>
+      </w:pPr>
+    </w:lvl>
+    <w:lvl w:ilvl="3" w:tplc="0809000F" w:tentative="1">
+      <w:start w:val="1"/>
+      <w:numFmt w:val="decimal"/>
+      <w:lvlText w:val="%4."/>
+      <w:lvlJc w:val="left"/>
+      <w:pPr>
+        <w:ind w:left="2880" w:hanging="360"/>
+      </w:pPr>
+    </w:lvl>
+    <w:lvl w:ilvl="4" w:tplc="08090019" w:tentative="1">
+      <w:start w:val="1"/>
+      <w:numFmt w:val="lowerLetter"/>
+      <w:lvlText w:val="%5."/>
+      <w:lvlJc w:val="left"/>
+      <w:pPr>
+        <w:ind w:left="3600" w:hanging="360"/>
+      </w:pPr>
+    </w:lvl>
+    <w:lvl w:ilvl="5" w:tplc="0809001B" w:tentative="1">
+      <w:start w:val="1"/>
+      <w:numFmt w:val="lowerRoman"/>
+      <w:lvlText w:val="%6."/>
+      <w:lvlJc w:val="right"/>
+      <w:pPr>
+        <w:ind w:left="4320" w:hanging="180"/>
+      </w:pPr>
+    </w:lvl>
+    <w:lvl w:ilvl="6" w:tplc="0809000F" w:tentative="1">
+      <w:start w:val="1"/>
+      <w:numFmt w:val="decimal"/>
+      <w:lvlText w:val="%7."/>
+      <w:lvlJc w:val="left"/>
+      <w:pPr>
+        <w:ind w:left="5040" w:hanging="360"/>
+      </w:pPr>
+    </w:lvl>
+    <w:lvl w:ilvl="7" w:tplc="08090019" w:tentative="1">
+      <w:start w:val="1"/>
+      <w:numFmt w:val="lowerLetter"/>
+      <w:lvlText w:val="%8."/>
+      <w:lvlJc w:val="left"/>
+      <w:pPr>
+        <w:ind w:left="5760" w:hanging="360"/>
+      </w:pPr>
+    </w:lvl>
+    <w:lvl w:ilvl="8" w:tplc="0809001B" w:tentative="1">
+      <w:start w:val="1"/>
+      <w:numFmt w:val="lowerRoman"/>
+      <w:lvlText w:val="%9."/>
+      <w:lvlJc w:val="right"/>
+      <w:pPr>
+        <w:ind w:left="6480" w:hanging="180"/>
+      </w:pPr>
+    </w:lvl>
+  </w:abstractNum>
   <w:num w:numId="1">
+    <w:abstractNumId w:val="2"/>
+  </w:num>
+  <w:num w:numId="2">
     <w:abstractNumId w:val="1"/>
   </w:num>
-  <w:num w:numId="2">
+  <w:num w:numId="3">
     <w:abstractNumId w:val="0"/>
   </w:num>
 </w:numbering>

</xml_diff>